<commit_message>
MOD: actualización notas finales curso
</commit_message>
<xml_diff>
--- a/material/Tecnicas/Ejercicios/20. Proyecto/Proyecto. Centro comercial.docx
+++ b/material/Tecnicas/Ejercicios/20. Proyecto/Proyecto. Centro comercial.docx
@@ -116,9 +116,9 @@
           <w:iCs/>
           <w:sz w:val="24"/>
         </w:rPr>
-        <w:t xml:space="preserve">Haga el </w:t>
-      </w:r>
-      <w:proofErr w:type="gramStart"/>
+        <w:t xml:space="preserve">Haga el código  modular,  reutilizable,  simple.  Todos estos criterios  se  consideran  en  la  rúbrica de evaluación. Esta </w:t>
+      </w:r>
+      <w:proofErr w:type="spellStart"/>
       <w:r>
         <w:rPr>
           <w:b/>
@@ -127,9 +127,8 @@
           <w:iCs/>
           <w:sz w:val="24"/>
         </w:rPr>
-        <w:t>código  modular</w:t>
-      </w:r>
-      <w:proofErr w:type="gramEnd"/>
+        <w:t>r</w:t>
+      </w:r>
       <w:r>
         <w:rPr>
           <w:b/>
@@ -138,9 +137,8 @@
           <w:iCs/>
           <w:sz w:val="24"/>
         </w:rPr>
-        <w:t xml:space="preserve">,  reutilizable,  simple.  Todos estos </w:t>
-      </w:r>
-      <w:proofErr w:type="gramStart"/>
+        <w:t>e</w:t>
+      </w:r>
       <w:r>
         <w:rPr>
           <w:b/>
@@ -149,9 +147,9 @@
           <w:iCs/>
           <w:sz w:val="24"/>
         </w:rPr>
-        <w:t>criterios  se</w:t>
-      </w:r>
-      <w:proofErr w:type="gramEnd"/>
+        <w:t>úbrica</w:t>
+      </w:r>
+      <w:proofErr w:type="spellEnd"/>
       <w:r>
         <w:rPr>
           <w:b/>
@@ -160,27 +158,7 @@
           <w:iCs/>
           <w:sz w:val="24"/>
         </w:rPr>
-        <w:t xml:space="preserve">  consideran  en  la  rúbrica de evaluación. Esta r</w:t>
-      </w:r>
-      <w:r>
-        <w:rPr>
-          <w:b/>
-          <w:bCs/>
-          <w:i/>
-          <w:iCs/>
-          <w:sz w:val="24"/>
-        </w:rPr>
-        <w:t>e</w:t>
-      </w:r>
-      <w:r>
-        <w:rPr>
-          <w:b/>
-          <w:bCs/>
-          <w:i/>
-          <w:iCs/>
-          <w:sz w:val="24"/>
-        </w:rPr>
-        <w:t>úbrica se encuentra al final de este documento</w:t>
+        <w:t xml:space="preserve"> se encuentra al final de este documento</w:t>
       </w:r>
     </w:p>
     <w:p>
@@ -227,7 +205,55 @@
           <w:bCs/>
           <w:sz w:val="24"/>
         </w:rPr>
-        <w:t xml:space="preserve">ir todas las especificaciones del Parcial 2: enums, recursión y structs. Tenga en cuenta el uso de adecuado de la recursión, la recursión no se debe usar por ejemplo para hacer validaciones o para llamar menus. </w:t>
+        <w:t xml:space="preserve">ir todas las especificaciones del Parcial 2: </w:t>
+      </w:r>
+      <w:proofErr w:type="spellStart"/>
+      <w:r>
+        <w:rPr>
+          <w:bCs/>
+          <w:sz w:val="24"/>
+        </w:rPr>
+        <w:t>enums</w:t>
+      </w:r>
+      <w:proofErr w:type="spellEnd"/>
+      <w:r>
+        <w:rPr>
+          <w:bCs/>
+          <w:sz w:val="24"/>
+        </w:rPr>
+        <w:t xml:space="preserve">, recursión y </w:t>
+      </w:r>
+      <w:proofErr w:type="spellStart"/>
+      <w:r>
+        <w:rPr>
+          <w:bCs/>
+          <w:sz w:val="24"/>
+        </w:rPr>
+        <w:t>structs</w:t>
+      </w:r>
+      <w:proofErr w:type="spellEnd"/>
+      <w:r>
+        <w:rPr>
+          <w:bCs/>
+          <w:sz w:val="24"/>
+        </w:rPr>
+        <w:t xml:space="preserve">. Tenga en cuenta el uso de adecuado de la recursión, la recursión no se debe usar por ejemplo para hacer validaciones o para llamar </w:t>
+      </w:r>
+      <w:proofErr w:type="spellStart"/>
+      <w:r>
+        <w:rPr>
+          <w:bCs/>
+          <w:sz w:val="24"/>
+        </w:rPr>
+        <w:t>menus</w:t>
+      </w:r>
+      <w:proofErr w:type="spellEnd"/>
+      <w:r>
+        <w:rPr>
+          <w:bCs/>
+          <w:sz w:val="24"/>
+        </w:rPr>
+        <w:t xml:space="preserve">. </w:t>
       </w:r>
     </w:p>
     <w:p>
@@ -263,7 +289,55 @@
           <w:bCs/>
           <w:sz w:val="24"/>
         </w:rPr>
-        <w:t>Información extra en el struct: en total el struct que representa cada local del centro comercial debe tener al menos seis campos: de los cuáles al menos 1 debe ser un enum y otro debe ser n</w:t>
+        <w:t xml:space="preserve">Información extra en el </w:t>
+      </w:r>
+      <w:proofErr w:type="spellStart"/>
+      <w:r>
+        <w:rPr>
+          <w:bCs/>
+          <w:sz w:val="24"/>
+        </w:rPr>
+        <w:t>struct</w:t>
+      </w:r>
+      <w:proofErr w:type="spellEnd"/>
+      <w:r>
+        <w:rPr>
+          <w:bCs/>
+          <w:sz w:val="24"/>
+        </w:rPr>
+        <w:t xml:space="preserve">: en total el </w:t>
+      </w:r>
+      <w:proofErr w:type="spellStart"/>
+      <w:r>
+        <w:rPr>
+          <w:bCs/>
+          <w:sz w:val="24"/>
+        </w:rPr>
+        <w:t>struct</w:t>
+      </w:r>
+      <w:proofErr w:type="spellEnd"/>
+      <w:r>
+        <w:rPr>
+          <w:bCs/>
+          <w:sz w:val="24"/>
+        </w:rPr>
+        <w:t xml:space="preserve"> que representa cada local del centro comercial debe tener al menos seis campos: de los cuáles al menos 1 debe ser un </w:t>
+      </w:r>
+      <w:proofErr w:type="spellStart"/>
+      <w:r>
+        <w:rPr>
+          <w:bCs/>
+          <w:sz w:val="24"/>
+        </w:rPr>
+        <w:t>enum</w:t>
+      </w:r>
+      <w:proofErr w:type="spellEnd"/>
+      <w:r>
+        <w:rPr>
+          <w:bCs/>
+          <w:sz w:val="24"/>
+        </w:rPr>
+        <w:t xml:space="preserve"> y otro debe ser n</w:t>
       </w:r>
       <w:r>
         <w:rPr>
@@ -319,23 +393,7 @@
           <w:bCs/>
           <w:sz w:val="24"/>
         </w:rPr>
-        <w:t xml:space="preserve"> binarios:  debe poder cargar y guardar la información del centro comercial (sus locales) en un archivo binario considerando que esta información se puede actualizar durante la ejecución de su programa. Por </w:t>
-      </w:r>
-      <w:proofErr w:type="gramStart"/>
-      <w:r>
-        <w:rPr>
-          <w:bCs/>
-          <w:sz w:val="24"/>
-        </w:rPr>
-        <w:t>ejemplo</w:t>
-      </w:r>
-      <w:proofErr w:type="gramEnd"/>
-      <w:r>
-        <w:rPr>
-          <w:bCs/>
-          <w:sz w:val="24"/>
-        </w:rPr>
-        <w:t xml:space="preserve"> se pueden agregar locales</w:t>
+        <w:t xml:space="preserve"> binarios:  debe poder cargar y guardar la información del centro comercial (sus locales) en un archivo binario considerando que esta información se puede actualizar durante la ejecución de su programa. Por ejemplo se pueden agregar locales</w:t>
       </w:r>
       <w:r>
         <w:rPr>
@@ -369,30 +427,14 @@
           <w:bCs/>
           <w:sz w:val="24"/>
         </w:rPr>
-        <w:t xml:space="preserve">Cree dos funcionalidades para ordenar la matriz que representa el centro comercial. </w:t>
-      </w:r>
-      <w:proofErr w:type="gramStart"/>
-      <w:r>
-        <w:rPr>
-          <w:bCs/>
-          <w:sz w:val="24"/>
-        </w:rPr>
-        <w:t xml:space="preserve">Una </w:t>
-      </w:r>
-      <w:r>
-        <w:rPr>
-          <w:bCs/>
-          <w:sz w:val="24"/>
-        </w:rPr>
-        <w:t xml:space="preserve"> de</w:t>
-      </w:r>
-      <w:proofErr w:type="gramEnd"/>
-      <w:r>
-        <w:rPr>
-          <w:bCs/>
-          <w:sz w:val="24"/>
-        </w:rPr>
-        <w:t xml:space="preserve"> sus operaciones debe usar el </w:t>
+        <w:t xml:space="preserve">Cree dos funcionalidades para ordenar la matriz que representa el centro comercial. Una </w:t>
+      </w:r>
+      <w:r>
+        <w:rPr>
+          <w:bCs/>
+          <w:sz w:val="24"/>
+        </w:rPr>
+        <w:t xml:space="preserve"> de sus operaciones debe usar el </w:t>
       </w:r>
       <w:r>
         <w:rPr>
@@ -448,23 +490,71 @@
           <w:bCs/>
           <w:sz w:val="24"/>
         </w:rPr>
-        <w:t xml:space="preserve">Ordenamiento recursivo. Cree funcionalidades para ordenar usando merge </w:t>
-      </w:r>
-      <w:proofErr w:type="gramStart"/>
-      <w:r>
-        <w:rPr>
-          <w:bCs/>
-          <w:sz w:val="24"/>
-        </w:rPr>
-        <w:t>sort  y</w:t>
-      </w:r>
-      <w:proofErr w:type="gramEnd"/>
-      <w:r>
-        <w:rPr>
-          <w:bCs/>
-          <w:sz w:val="24"/>
-        </w:rPr>
-        <w:t xml:space="preserve"> quick sort los pisos de la matriz.  Una funcionalidad para cada tipo de algor</w:t>
+        <w:t xml:space="preserve">Ordenamiento recursivo. Cree funcionalidades para ordenar usando </w:t>
+      </w:r>
+      <w:proofErr w:type="spellStart"/>
+      <w:r>
+        <w:rPr>
+          <w:bCs/>
+          <w:sz w:val="24"/>
+        </w:rPr>
+        <w:t>merge</w:t>
+      </w:r>
+      <w:proofErr w:type="spellEnd"/>
+      <w:r>
+        <w:rPr>
+          <w:bCs/>
+          <w:sz w:val="24"/>
+        </w:rPr>
+        <w:t xml:space="preserve"> </w:t>
+      </w:r>
+      <w:proofErr w:type="spellStart"/>
+      <w:r>
+        <w:rPr>
+          <w:bCs/>
+          <w:sz w:val="24"/>
+        </w:rPr>
+        <w:t>sort</w:t>
+      </w:r>
+      <w:proofErr w:type="spellEnd"/>
+      <w:r>
+        <w:rPr>
+          <w:bCs/>
+          <w:sz w:val="24"/>
+        </w:rPr>
+        <w:t xml:space="preserve">  y </w:t>
+      </w:r>
+      <w:proofErr w:type="spellStart"/>
+      <w:r>
+        <w:rPr>
+          <w:bCs/>
+          <w:sz w:val="24"/>
+        </w:rPr>
+        <w:t>quick</w:t>
+      </w:r>
+      <w:proofErr w:type="spellEnd"/>
+      <w:r>
+        <w:rPr>
+          <w:bCs/>
+          <w:sz w:val="24"/>
+        </w:rPr>
+        <w:t xml:space="preserve"> </w:t>
+      </w:r>
+      <w:proofErr w:type="spellStart"/>
+      <w:r>
+        <w:rPr>
+          <w:bCs/>
+          <w:sz w:val="24"/>
+        </w:rPr>
+        <w:t>sort</w:t>
+      </w:r>
+      <w:proofErr w:type="spellEnd"/>
+      <w:r>
+        <w:rPr>
+          <w:bCs/>
+          <w:sz w:val="24"/>
+        </w:rPr>
+        <w:t xml:space="preserve"> los pisos de la matriz.  Una funcionalidad para cada tipo de algor</w:t>
       </w:r>
       <w:r>
         <w:rPr>
@@ -499,7 +589,21 @@
           <w:bCs/>
           <w:sz w:val="24"/>
         </w:rPr>
-        <w:t xml:space="preserve">Manejo de excepciones: Incluya en su programa el manejo de excepciones funcionales para garantizar que los datos se encuentren en los rangos correctos, que se pueda leer y guardar los archivo correctas y demás partes de su programa donde puedan ser necesarias. </w:t>
+        <w:t>Manejo de excepciones: Incluya en su programa el manejo de excepciones funcionales para garantizar que los datos se encuentren en los rangos correctos, que se pueda leer y guardar los archivo correcta</w:t>
+      </w:r>
+      <w:r>
+        <w:rPr>
+          <w:bCs/>
+          <w:sz w:val="24"/>
+        </w:rPr>
+        <w:t>mente</w:t>
+      </w:r>
+      <w:r>
+        <w:rPr>
+          <w:bCs/>
+          <w:sz w:val="24"/>
+        </w:rPr>
+        <w:t xml:space="preserve"> y demás partes de su programa donde puedan ser necesarias. </w:t>
       </w:r>
     </w:p>
     <w:p>
@@ -592,7 +696,23 @@
           <w:bCs/>
           <w:sz w:val="24"/>
         </w:rPr>
-        <w:t xml:space="preserve"> (no cuentan en la nota, pero sin esto no califico el parcial)</w:t>
+        <w:t xml:space="preserve"> (no cuentan en la nota, pero sin esto no califico el </w:t>
+      </w:r>
+      <w:r>
+        <w:rPr>
+          <w:b/>
+          <w:bCs/>
+          <w:sz w:val="24"/>
+        </w:rPr>
+        <w:t>proyecto</w:t>
+      </w:r>
+      <w:r>
+        <w:rPr>
+          <w:b/>
+          <w:bCs/>
+          <w:sz w:val="24"/>
+        </w:rPr>
+        <w:t>)</w:t>
       </w:r>
       <w:r>
         <w:rPr>
@@ -643,7 +763,21 @@
         <w:rPr>
           <w:sz w:val="24"/>
         </w:rPr>
-        <w:t>Uso continuo de git para mantener el histórico de avance de su proyecto con comentarios claros sobre los cambios de su programa.</w:t>
+        <w:t xml:space="preserve">Uso continuo de </w:t>
+      </w:r>
+      <w:proofErr w:type="spellStart"/>
+      <w:r>
+        <w:rPr>
+          <w:sz w:val="24"/>
+        </w:rPr>
+        <w:t>git</w:t>
+      </w:r>
+      <w:proofErr w:type="spellEnd"/>
+      <w:r>
+        <w:rPr>
+          <w:sz w:val="24"/>
+        </w:rPr>
+        <w:t xml:space="preserve"> para mantener el histórico de avance de su proyecto con comentarios claros sobre los cambios de su programa.</w:t>
       </w:r>
     </w:p>
     <w:p>
@@ -672,7 +806,21 @@
         <w:rPr>
           <w:sz w:val="24"/>
         </w:rPr>
-        <w:t xml:space="preserve"> documento en el que explique que ajustes hizo de su código anterior para agregar las nuevas funcionalidades</w:t>
+        <w:t xml:space="preserve"> documento en el que explique qu</w:t>
+      </w:r>
+      <w:r>
+        <w:rPr>
+          <w:sz w:val="24"/>
+        </w:rPr>
+        <w:t>é</w:t>
+      </w:r>
+      <w:bookmarkStart w:id="0" w:name="_GoBack"/>
+      <w:bookmarkEnd w:id="0"/>
+      <w:r>
+        <w:rPr>
+          <w:sz w:val="24"/>
+        </w:rPr>
+        <w:t xml:space="preserve"> ajustes hizo de su código anterior para agregar las nuevas funcionalidades</w:t>
       </w:r>
       <w:r>
         <w:rPr>
@@ -711,21 +859,35 @@
         <w:rPr>
           <w:sz w:val="24"/>
         </w:rPr>
-        <w:t xml:space="preserve">n menú usando </w:t>
-      </w:r>
-      <w:proofErr w:type="gramStart"/>
-      <w:r>
-        <w:rPr>
-          <w:sz w:val="24"/>
-        </w:rPr>
-        <w:t>do  while</w:t>
-      </w:r>
-      <w:proofErr w:type="gramEnd"/>
-      <w:r>
-        <w:rPr>
-          <w:sz w:val="24"/>
-        </w:rPr>
-        <w:t xml:space="preserve"> y switch case para acceder a las diferentes opciones del programa.</w:t>
+        <w:t xml:space="preserve">n menú usando do  </w:t>
+      </w:r>
+      <w:proofErr w:type="spellStart"/>
+      <w:r>
+        <w:rPr>
+          <w:sz w:val="24"/>
+        </w:rPr>
+        <w:t>while</w:t>
+      </w:r>
+      <w:proofErr w:type="spellEnd"/>
+      <w:r>
+        <w:rPr>
+          <w:sz w:val="24"/>
+        </w:rPr>
+        <w:t xml:space="preserve"> y </w:t>
+      </w:r>
+      <w:proofErr w:type="spellStart"/>
+      <w:r>
+        <w:rPr>
+          <w:sz w:val="24"/>
+        </w:rPr>
+        <w:t>switch</w:t>
+      </w:r>
+      <w:proofErr w:type="spellEnd"/>
+      <w:r>
+        <w:rPr>
+          <w:sz w:val="24"/>
+        </w:rPr>
+        <w:t xml:space="preserve"> case para acceder a las diferentes opciones del programa.</w:t>
       </w:r>
     </w:p>
     <w:p>
@@ -752,7 +914,21 @@
         <w:rPr>
           <w:sz w:val="24"/>
         </w:rPr>
-        <w:t>n makefile para compilar el programa.</w:t>
+        <w:t xml:space="preserve">n </w:t>
+      </w:r>
+      <w:proofErr w:type="spellStart"/>
+      <w:r>
+        <w:rPr>
+          <w:sz w:val="24"/>
+        </w:rPr>
+        <w:t>makefile</w:t>
+      </w:r>
+      <w:proofErr w:type="spellEnd"/>
+      <w:r>
+        <w:rPr>
+          <w:sz w:val="24"/>
+        </w:rPr>
+        <w:t xml:space="preserve"> para compilar el programa.</w:t>
       </w:r>
     </w:p>
     <w:p>
@@ -775,12 +951,19 @@
         </w:rPr>
         <w:t xml:space="preserve">Cumplir con el estándar de codificación </w:t>
       </w:r>
-      <w:proofErr w:type="gramStart"/>
-      <w:r>
-        <w:rPr>
-          <w:sz w:val="24"/>
-        </w:rPr>
-        <w:t xml:space="preserve">lowerCamelCase, </w:t>
+      <w:proofErr w:type="spellStart"/>
+      <w:r>
+        <w:rPr>
+          <w:sz w:val="24"/>
+        </w:rPr>
+        <w:t>lowerCamelCase</w:t>
+      </w:r>
+      <w:proofErr w:type="spellEnd"/>
+      <w:r>
+        <w:rPr>
+          <w:sz w:val="24"/>
+        </w:rPr>
+        <w:t xml:space="preserve">, </w:t>
       </w:r>
       <w:r>
         <w:rPr>
@@ -788,20 +971,11 @@
         </w:rPr>
         <w:t xml:space="preserve"> </w:t>
       </w:r>
-      <w:bookmarkStart w:id="0" w:name="_GoBack"/>
-      <w:bookmarkEnd w:id="0"/>
-      <w:r>
-        <w:rPr>
-          <w:sz w:val="24"/>
-        </w:rPr>
-        <w:t>en</w:t>
-      </w:r>
-      <w:proofErr w:type="gramEnd"/>
-      <w:r>
-        <w:rPr>
-          <w:sz w:val="24"/>
-        </w:rPr>
-        <w:t xml:space="preserve">  el  que  las  operaciones  inician  con  un  verbo  en infinitivo</w:t>
+      <w:r>
+        <w:rPr>
+          <w:sz w:val="24"/>
+        </w:rPr>
+        <w:t>en  el  que  las  operaciones  inician  con  un  verbo  en infinitivo</w:t>
       </w:r>
       <w:r>
         <w:rPr>
@@ -837,15 +1011,39 @@
         <w:rPr>
           <w:sz w:val="24"/>
         </w:rPr>
-        <w:t xml:space="preserve"> primera letra en mayúsculas Ejm: </w:t>
-      </w:r>
+        <w:t xml:space="preserve"> primera letra en mayúsculas </w:t>
+      </w:r>
+      <w:proofErr w:type="spellStart"/>
+      <w:r>
+        <w:rPr>
+          <w:sz w:val="24"/>
+        </w:rPr>
+        <w:t>Ejm</w:t>
+      </w:r>
+      <w:proofErr w:type="spellEnd"/>
+      <w:r>
+        <w:rPr>
+          <w:sz w:val="24"/>
+        </w:rPr>
+        <w:t xml:space="preserve">: </w:t>
+      </w:r>
+      <w:proofErr w:type="spellStart"/>
       <w:r>
         <w:rPr>
           <w:i/>
           <w:iCs/>
           <w:sz w:val="24"/>
         </w:rPr>
-        <w:t xml:space="preserve">llenarCentroComercial. </w:t>
+        <w:t>llenarCentroComercial</w:t>
+      </w:r>
+      <w:proofErr w:type="spellEnd"/>
+      <w:r>
+        <w:rPr>
+          <w:i/>
+          <w:iCs/>
+          <w:sz w:val="24"/>
+        </w:rPr>
+        <w:t xml:space="preserve">. </w:t>
       </w:r>
       <w:r>
         <w:rPr>
@@ -890,7 +1088,49 @@
         <w:rPr>
           <w:sz w:val="24"/>
         </w:rPr>
-        <w:t xml:space="preserve">Buena indentación y organización del código. Sin errores graves o warnings luego de revisarlo con el CPP check. </w:t>
+        <w:t xml:space="preserve">Buena </w:t>
+      </w:r>
+      <w:proofErr w:type="spellStart"/>
+      <w:r>
+        <w:rPr>
+          <w:sz w:val="24"/>
+        </w:rPr>
+        <w:t>indentación</w:t>
+      </w:r>
+      <w:proofErr w:type="spellEnd"/>
+      <w:r>
+        <w:rPr>
+          <w:sz w:val="24"/>
+        </w:rPr>
+        <w:t xml:space="preserve"> y organización del código. Sin errores graves o </w:t>
+      </w:r>
+      <w:proofErr w:type="spellStart"/>
+      <w:r>
+        <w:rPr>
+          <w:sz w:val="24"/>
+        </w:rPr>
+        <w:t>warnings</w:t>
+      </w:r>
+      <w:proofErr w:type="spellEnd"/>
+      <w:r>
+        <w:rPr>
+          <w:sz w:val="24"/>
+        </w:rPr>
+        <w:t xml:space="preserve"> luego de revisarlo con el CPP </w:t>
+      </w:r>
+      <w:proofErr w:type="spellStart"/>
+      <w:r>
+        <w:rPr>
+          <w:sz w:val="24"/>
+        </w:rPr>
+        <w:t>check</w:t>
+      </w:r>
+      <w:proofErr w:type="spellEnd"/>
+      <w:r>
+        <w:rPr>
+          <w:sz w:val="24"/>
+        </w:rPr>
+        <w:t xml:space="preserve">. </w:t>
       </w:r>
     </w:p>
     <w:p>
@@ -1004,20 +1244,30 @@
         <w:rPr>
           <w:sz w:val="24"/>
         </w:rPr>
-        <w:t xml:space="preserve"> de github</w:t>
-      </w:r>
+        <w:t xml:space="preserve"> de </w:t>
+      </w:r>
+      <w:proofErr w:type="spellStart"/>
+      <w:r>
+        <w:rPr>
+          <w:sz w:val="24"/>
+        </w:rPr>
+        <w:t>github</w:t>
+      </w:r>
+      <w:proofErr w:type="spellEnd"/>
       <w:r>
         <w:rPr>
           <w:sz w:val="24"/>
         </w:rPr>
         <w:t xml:space="preserve"> en una carpeta llamada </w:t>
       </w:r>
+      <w:proofErr w:type="spellStart"/>
       <w:r>
         <w:rPr>
           <w:sz w:val="24"/>
         </w:rPr>
         <w:t>ProyectoFinal</w:t>
       </w:r>
+      <w:proofErr w:type="spellEnd"/>
       <w:r>
         <w:rPr>
           <w:sz w:val="24"/>
@@ -1041,7 +1291,21 @@
         <w:rPr>
           <w:sz w:val="24"/>
         </w:rPr>
-        <w:t>el código fuente de su programa (archivos .c, .h y makefile)</w:t>
+        <w:t xml:space="preserve">el código fuente de su programa (archivos .c, .h y </w:t>
+      </w:r>
+      <w:proofErr w:type="spellStart"/>
+      <w:r>
+        <w:rPr>
+          <w:sz w:val="24"/>
+        </w:rPr>
+        <w:t>makefile</w:t>
+      </w:r>
+      <w:proofErr w:type="spellEnd"/>
+      <w:r>
+        <w:rPr>
+          <w:sz w:val="24"/>
+        </w:rPr>
+        <w:t>)</w:t>
       </w:r>
     </w:p>
     <w:p>
@@ -1099,6 +1363,7 @@
         </w:rPr>
         <w:t xml:space="preserve">Operación </w:t>
       </w:r>
+      <w:proofErr w:type="spellStart"/>
       <w:r>
         <w:rPr>
           <w:i/>
@@ -1107,6 +1372,7 @@
         </w:rPr>
         <w:t>calcularVentasXTipoLocal</w:t>
       </w:r>
+      <w:proofErr w:type="spellEnd"/>
       <w:r>
         <w:rPr>
           <w:sz w:val="24"/>
@@ -1190,8 +1456,21 @@
         </w:rPr>
         <w:t xml:space="preserve">  </w:t>
       </w:r>
-      <w:r>
-        <w:t xml:space="preserve">Enums. El tipo de local es un valor del enum y paso de parámetros por referencia pues recibe el apuntador a la matriz del centro comercial. </w:t>
+      <w:proofErr w:type="spellStart"/>
+      <w:r>
+        <w:t>Enums</w:t>
+      </w:r>
+      <w:proofErr w:type="spellEnd"/>
+      <w:r>
+        <w:t xml:space="preserve">. El tipo de local es un valor del </w:t>
+      </w:r>
+      <w:proofErr w:type="spellStart"/>
+      <w:r>
+        <w:t>enum</w:t>
+      </w:r>
+      <w:proofErr w:type="spellEnd"/>
+      <w:r>
+        <w:t xml:space="preserve"> y paso de parámetros por referencia pues recibe el apuntador a la matriz del centro comercial. </w:t>
       </w:r>
     </w:p>
     <w:p>
@@ -1864,7 +2143,14 @@
               <w:rPr>
                 <w:sz w:val="18"/>
               </w:rPr>
-              <w:t>El código se encuentra correctamente i</w:t>
+              <w:t xml:space="preserve">El código se encuentra correctamente </w:t>
+            </w:r>
+            <w:proofErr w:type="spellStart"/>
+            <w:r>
+              <w:rPr>
+                <w:sz w:val="18"/>
+              </w:rPr>
+              <w:t>i</w:t>
             </w:r>
             <w:r>
               <w:rPr>
@@ -1876,7 +2162,14 @@
               <w:rPr>
                 <w:sz w:val="18"/>
               </w:rPr>
-              <w:t>dentado, los nombres de los atributos y las funciones cumplen con el estándar de nombramiento. El código tiene documentación interna para facilitar la revisión</w:t>
+              <w:t>dentado</w:t>
+            </w:r>
+            <w:proofErr w:type="spellEnd"/>
+            <w:r>
+              <w:rPr>
+                <w:sz w:val="18"/>
+              </w:rPr>
+              <w:t>, los nombres de los atributos y las funciones cumplen con el estándar de nombramiento. El código tiene documentación interna para facilitar la revisión</w:t>
             </w:r>
             <w:r>
               <w:rPr>
@@ -1914,7 +2207,21 @@
               <w:rPr>
                 <w:sz w:val="18"/>
               </w:rPr>
-              <w:t>ncuentra correctamente indentado-</w:t>
+              <w:t xml:space="preserve">ncuentra correctamente </w:t>
+            </w:r>
+            <w:proofErr w:type="spellStart"/>
+            <w:r>
+              <w:rPr>
+                <w:sz w:val="18"/>
+              </w:rPr>
+              <w:t>indentado</w:t>
+            </w:r>
+            <w:proofErr w:type="spellEnd"/>
+            <w:r>
+              <w:rPr>
+                <w:sz w:val="18"/>
+              </w:rPr>
+              <w:t>-</w:t>
             </w:r>
           </w:p>
           <w:p>
@@ -2069,37 +2376,37 @@
               <w:rPr>
                 <w:sz w:val="18"/>
               </w:rPr>
-              <w:t>No se encuentra correctamente indentado</w:t>
-            </w:r>
-          </w:p>
-          <w:p>
-            <w:pPr>
-              <w:jc w:val="center"/>
-              <w:rPr>
-                <w:sz w:val="18"/>
-              </w:rPr>
-            </w:pPr>
-          </w:p>
-          <w:p>
-            <w:pPr>
-              <w:jc w:val="center"/>
-              <w:rPr>
-                <w:sz w:val="18"/>
-              </w:rPr>
-            </w:pPr>
-            <w:proofErr w:type="gramStart"/>
-            <w:r>
-              <w:rPr>
-                <w:sz w:val="18"/>
-              </w:rPr>
-              <w:t>No  está</w:t>
-            </w:r>
-            <w:proofErr w:type="gramEnd"/>
-            <w:r>
-              <w:rPr>
-                <w:sz w:val="18"/>
-              </w:rPr>
-              <w:t xml:space="preserve"> divido adecuadamente</w:t>
+              <w:t xml:space="preserve">No se encuentra correctamente </w:t>
+            </w:r>
+            <w:proofErr w:type="spellStart"/>
+            <w:r>
+              <w:rPr>
+                <w:sz w:val="18"/>
+              </w:rPr>
+              <w:t>indentado</w:t>
+            </w:r>
+            <w:proofErr w:type="spellEnd"/>
+          </w:p>
+          <w:p>
+            <w:pPr>
+              <w:jc w:val="center"/>
+              <w:rPr>
+                <w:sz w:val="18"/>
+              </w:rPr>
+            </w:pPr>
+          </w:p>
+          <w:p>
+            <w:pPr>
+              <w:jc w:val="center"/>
+              <w:rPr>
+                <w:sz w:val="18"/>
+              </w:rPr>
+            </w:pPr>
+            <w:r>
+              <w:rPr>
+                <w:sz w:val="18"/>
+              </w:rPr>
+              <w:t>No  está divido adecuadamente</w:t>
             </w:r>
           </w:p>
         </w:tc>
@@ -2155,21 +2462,7 @@
               <w:rPr>
                 <w:sz w:val="18"/>
               </w:rPr>
-              <w:t xml:space="preserve">El código muestra mejores prácticas de desarrollo siempre. Reúso, separación de </w:t>
-            </w:r>
-            <w:proofErr w:type="gramStart"/>
-            <w:r>
-              <w:rPr>
-                <w:sz w:val="18"/>
-              </w:rPr>
-              <w:t>operaciones,  buen</w:t>
-            </w:r>
-            <w:proofErr w:type="gramEnd"/>
-            <w:r>
-              <w:rPr>
-                <w:sz w:val="18"/>
-              </w:rPr>
-              <w:t xml:space="preserve"> manejo de ciclos, simplicidad, </w:t>
+              <w:t xml:space="preserve">El código muestra mejores prácticas de desarrollo siempre. Reúso, separación de operaciones,  buen manejo de ciclos, simplicidad, </w:t>
             </w:r>
           </w:p>
           <w:p>
@@ -2217,21 +2510,7 @@
               <w:rPr>
                 <w:sz w:val="18"/>
               </w:rPr>
-              <w:t xml:space="preserve">El código muestra mejores prácticas de desarrollo en la mayoría de los casos, pero falta mejorar algunos de los siguientes aspectos Reúso, separación de </w:t>
-            </w:r>
-            <w:proofErr w:type="gramStart"/>
-            <w:r>
-              <w:rPr>
-                <w:sz w:val="18"/>
-              </w:rPr>
-              <w:t>operaciones,  buen</w:t>
-            </w:r>
-            <w:proofErr w:type="gramEnd"/>
-            <w:r>
-              <w:rPr>
-                <w:sz w:val="18"/>
-              </w:rPr>
-              <w:t xml:space="preserve"> manejo de ciclos, simplicidad, </w:t>
+              <w:t xml:space="preserve">El código muestra mejores prácticas de desarrollo en la mayoría de los casos, pero falta mejorar algunos de los siguientes aspectos Reúso, separación de operaciones,  buen manejo de ciclos, simplicidad, </w:t>
             </w:r>
           </w:p>
           <w:p>
@@ -2279,21 +2558,7 @@
               <w:rPr>
                 <w:sz w:val="18"/>
               </w:rPr>
-              <w:t xml:space="preserve">El código muestra buenas prácticas de </w:t>
-            </w:r>
-            <w:proofErr w:type="gramStart"/>
-            <w:r>
-              <w:rPr>
-                <w:sz w:val="18"/>
-              </w:rPr>
-              <w:t>desarrollo</w:t>
-            </w:r>
-            <w:proofErr w:type="gramEnd"/>
-            <w:r>
-              <w:rPr>
-                <w:sz w:val="18"/>
-              </w:rPr>
-              <w:t xml:space="preserve"> pero falta mejorar</w:t>
+              <w:t>El código muestra buenas prácticas de desarrollo pero falta mejorar</w:t>
             </w:r>
           </w:p>
           <w:p>
@@ -2321,21 +2586,7 @@
               <w:rPr>
                 <w:sz w:val="18"/>
               </w:rPr>
-              <w:t xml:space="preserve">Reúso, separación de </w:t>
-            </w:r>
-            <w:proofErr w:type="gramStart"/>
-            <w:r>
-              <w:rPr>
-                <w:sz w:val="18"/>
-              </w:rPr>
-              <w:t>operaciones,  buen</w:t>
-            </w:r>
-            <w:proofErr w:type="gramEnd"/>
-            <w:r>
-              <w:rPr>
-                <w:sz w:val="18"/>
-              </w:rPr>
-              <w:t xml:space="preserve"> manejo de ciclos, simplicidad, </w:t>
+              <w:t xml:space="preserve">Reúso, separación de operaciones,  buen manejo de ciclos, simplicidad, </w:t>
             </w:r>
           </w:p>
           <w:p>
@@ -2397,21 +2648,7 @@
               <w:rPr>
                 <w:sz w:val="18"/>
               </w:rPr>
-              <w:t xml:space="preserve">Reúso, separación de </w:t>
-            </w:r>
-            <w:proofErr w:type="gramStart"/>
-            <w:r>
-              <w:rPr>
-                <w:sz w:val="18"/>
-              </w:rPr>
-              <w:t>operaciones,  buen</w:t>
-            </w:r>
-            <w:proofErr w:type="gramEnd"/>
-            <w:r>
-              <w:rPr>
-                <w:sz w:val="18"/>
-              </w:rPr>
-              <w:t xml:space="preserve"> manejo de ciclos, simplicidad, </w:t>
+              <w:t xml:space="preserve">Reúso, separación de operaciones,  buen manejo de ciclos, simplicidad, </w:t>
             </w:r>
           </w:p>
           <w:p>
@@ -2487,21 +2724,7 @@
               <w:rPr>
                 <w:sz w:val="18"/>
               </w:rPr>
-              <w:t xml:space="preserve">Reúso, separación de </w:t>
-            </w:r>
-            <w:proofErr w:type="gramStart"/>
-            <w:r>
-              <w:rPr>
-                <w:sz w:val="18"/>
-              </w:rPr>
-              <w:t>operaciones,  buen</w:t>
-            </w:r>
-            <w:proofErr w:type="gramEnd"/>
-            <w:r>
-              <w:rPr>
-                <w:sz w:val="18"/>
-              </w:rPr>
-              <w:t xml:space="preserve"> manejo de ciclos, simplicidad, </w:t>
+              <w:t xml:space="preserve">Reúso, separación de operaciones,  buen manejo de ciclos, simplicidad, </w:t>
             </w:r>
           </w:p>
           <w:p>
@@ -2577,21 +2800,7 @@
               <w:rPr>
                 <w:sz w:val="18"/>
               </w:rPr>
-              <w:t xml:space="preserve">Reúso, separación de </w:t>
-            </w:r>
-            <w:proofErr w:type="gramStart"/>
-            <w:r>
-              <w:rPr>
-                <w:sz w:val="18"/>
-              </w:rPr>
-              <w:t>operaciones,  buen</w:t>
-            </w:r>
-            <w:proofErr w:type="gramEnd"/>
-            <w:r>
-              <w:rPr>
-                <w:sz w:val="18"/>
-              </w:rPr>
-              <w:t xml:space="preserve"> manejo de ciclos, simplicidad, </w:t>
+              <w:t xml:space="preserve">Reúso, separación de operaciones,  buen manejo de ciclos, simplicidad, </w:t>
             </w:r>
           </w:p>
           <w:p>
@@ -2839,21 +3048,7 @@
               <w:rPr>
                 <w:sz w:val="18"/>
               </w:rPr>
-              <w:t xml:space="preserve">Es evidente que el estudiante entiende el código que desarrolló lo explica con claridad y </w:t>
-            </w:r>
-            <w:proofErr w:type="gramStart"/>
-            <w:r>
-              <w:rPr>
-                <w:sz w:val="18"/>
-              </w:rPr>
-              <w:t>responde  correctamente</w:t>
-            </w:r>
-            <w:proofErr w:type="gramEnd"/>
-            <w:r>
-              <w:rPr>
-                <w:sz w:val="18"/>
-              </w:rPr>
-              <w:t xml:space="preserve"> a las preguntas.</w:t>
+              <w:t>Es evidente que el estudiante entiende el código que desarrolló lo explica con claridad y responde  correctamente a las preguntas.</w:t>
             </w:r>
           </w:p>
           <w:p>
@@ -2881,21 +3076,7 @@
               <w:rPr>
                 <w:sz w:val="18"/>
               </w:rPr>
-              <w:t xml:space="preserve">La sustentación es buena pero se evidenció </w:t>
-            </w:r>
-            <w:proofErr w:type="gramStart"/>
-            <w:r>
-              <w:rPr>
-                <w:sz w:val="18"/>
-              </w:rPr>
-              <w:t>inseguridad  del</w:t>
-            </w:r>
-            <w:proofErr w:type="gramEnd"/>
-            <w:r>
-              <w:rPr>
-                <w:sz w:val="18"/>
-              </w:rPr>
-              <w:t xml:space="preserve"> estudiante para explicar algunas partes del trabajo desarrollado o para responder algunas preguntas.</w:t>
+              <w:t>La sustentación es buena pero se evidenció inseguridad  del estudiante para explicar algunas partes del trabajo desarrollado o para responder algunas preguntas.</w:t>
             </w:r>
           </w:p>
         </w:tc>
@@ -2915,21 +3096,7 @@
               <w:rPr>
                 <w:sz w:val="18"/>
               </w:rPr>
-              <w:t xml:space="preserve">La sustentación es aceptable se evidencia que el estudiante desarrolló el </w:t>
-            </w:r>
-            <w:proofErr w:type="gramStart"/>
-            <w:r>
-              <w:rPr>
-                <w:sz w:val="18"/>
-              </w:rPr>
-              <w:t>código</w:t>
-            </w:r>
-            <w:proofErr w:type="gramEnd"/>
-            <w:r>
-              <w:rPr>
-                <w:sz w:val="18"/>
-              </w:rPr>
-              <w:t xml:space="preserve"> pero le cuesta trabajo explicar aspectos del código.</w:t>
+              <w:t>La sustentación es aceptable se evidencia que el estudiante desarrolló el código pero le cuesta trabajo explicar aspectos del código.</w:t>
             </w:r>
           </w:p>
         </w:tc>
@@ -2949,21 +3116,7 @@
               <w:rPr>
                 <w:sz w:val="18"/>
               </w:rPr>
-              <w:t xml:space="preserve">La sustentación es regular se evidenció </w:t>
-            </w:r>
-            <w:proofErr w:type="gramStart"/>
-            <w:r>
-              <w:rPr>
-                <w:sz w:val="18"/>
-              </w:rPr>
-              <w:t>inseguridad  del</w:t>
-            </w:r>
-            <w:proofErr w:type="gramEnd"/>
-            <w:r>
-              <w:rPr>
-                <w:sz w:val="18"/>
-              </w:rPr>
-              <w:t xml:space="preserve"> estudiante para explicar gran parte del trabajo desarrollado o para responder muchas de las preguntas. Parece que el código no hubiera sido desarrollado por el estudiante.</w:t>
+              <w:t>La sustentación es regular se evidenció inseguridad  del estudiante para explicar gran parte del trabajo desarrollado o para responder muchas de las preguntas. Parece que el código no hubiera sido desarrollado por el estudiante.</w:t>
             </w:r>
           </w:p>
         </w:tc>
@@ -2983,21 +3136,7 @@
               <w:rPr>
                 <w:sz w:val="18"/>
               </w:rPr>
-              <w:t xml:space="preserve">El </w:t>
-            </w:r>
-            <w:proofErr w:type="gramStart"/>
-            <w:r>
-              <w:rPr>
-                <w:sz w:val="18"/>
-              </w:rPr>
-              <w:t>estudiante  demuestra</w:t>
-            </w:r>
-            <w:proofErr w:type="gramEnd"/>
-            <w:r>
-              <w:rPr>
-                <w:sz w:val="18"/>
-              </w:rPr>
-              <w:t xml:space="preserve"> que entiende partes del código, pero no tiene claro cómo se relacionan con la funcionalidad solicitada. </w:t>
+              <w:t xml:space="preserve">El estudiante  demuestra que entiende partes del código, pero no tiene claro cómo se relacionan con la funcionalidad solicitada. </w:t>
             </w:r>
           </w:p>
         </w:tc>
@@ -4449,9 +4588,12 @@
 </file>
 
 <file path=customXml/item1.xml><?xml version="1.0" encoding="utf-8"?>
-<p:properties xmlns:p="http://schemas.microsoft.com/office/2006/metadata/properties" xmlns:xsi="http://www.w3.org/2001/XMLSchema-instance" xmlns:pc="http://schemas.microsoft.com/office/infopath/2007/PartnerControls">
-  <documentManagement/>
-</p:properties>
+<?mso-contentType ?>
+<FormTemplates xmlns="http://schemas.microsoft.com/sharepoint/v3/contenttype/forms">
+  <Display>DocumentLibraryForm</Display>
+  <Edit>DocumentLibraryForm</Edit>
+  <New>DocumentLibraryForm</New>
+</FormTemplates>
 </file>
 
 <file path=customXml/item2.xml><?xml version="1.0" encoding="utf-8"?>
@@ -4678,12 +4820,9 @@
 </file>
 
 <file path=customXml/item3.xml><?xml version="1.0" encoding="utf-8"?>
-<?mso-contentType ?>
-<FormTemplates xmlns="http://schemas.microsoft.com/sharepoint/v3/contenttype/forms">
-  <Display>DocumentLibraryForm</Display>
-  <Edit>DocumentLibraryForm</Edit>
-  <New>DocumentLibraryForm</New>
-</FormTemplates>
+<p:properties xmlns:p="http://schemas.microsoft.com/office/2006/metadata/properties" xmlns:xsi="http://www.w3.org/2001/XMLSchema-instance" xmlns:pc="http://schemas.microsoft.com/office/infopath/2007/PartnerControls">
+  <documentManagement/>
+</p:properties>
 </file>
 
 <file path=customXml/item4.xml><?xml version="1.0" encoding="utf-8"?>
@@ -4691,10 +4830,9 @@
 </file>
 
 <file path=customXml/itemProps1.xml><?xml version="1.0" encoding="utf-8"?>
-<ds:datastoreItem xmlns:ds="http://schemas.openxmlformats.org/officeDocument/2006/customXml" ds:itemID="{900E0FF8-22A3-4E95-92C8-0A36CBEC4004}">
+<ds:datastoreItem xmlns:ds="http://schemas.openxmlformats.org/officeDocument/2006/customXml" ds:itemID="{F61479FE-CB1A-4836-834B-74035F1AD35C}">
   <ds:schemaRefs>
-    <ds:schemaRef ds:uri="http://schemas.microsoft.com/office/2006/metadata/properties"/>
-    <ds:schemaRef ds:uri="http://schemas.microsoft.com/office/infopath/2007/PartnerControls"/>
+    <ds:schemaRef ds:uri="http://schemas.microsoft.com/sharepoint/v3/contenttype/forms"/>
   </ds:schemaRefs>
 </ds:datastoreItem>
 </file>
@@ -4719,15 +4857,16 @@
 </file>
 
 <file path=customXml/itemProps3.xml><?xml version="1.0" encoding="utf-8"?>
-<ds:datastoreItem xmlns:ds="http://schemas.openxmlformats.org/officeDocument/2006/customXml" ds:itemID="{F61479FE-CB1A-4836-834B-74035F1AD35C}">
+<ds:datastoreItem xmlns:ds="http://schemas.openxmlformats.org/officeDocument/2006/customXml" ds:itemID="{900E0FF8-22A3-4E95-92C8-0A36CBEC4004}">
   <ds:schemaRefs>
-    <ds:schemaRef ds:uri="http://schemas.microsoft.com/sharepoint/v3/contenttype/forms"/>
+    <ds:schemaRef ds:uri="http://schemas.microsoft.com/office/2006/metadata/properties"/>
+    <ds:schemaRef ds:uri="http://schemas.microsoft.com/office/infopath/2007/PartnerControls"/>
   </ds:schemaRefs>
 </ds:datastoreItem>
 </file>
 
 <file path=customXml/itemProps4.xml><?xml version="1.0" encoding="utf-8"?>
-<ds:datastoreItem xmlns:ds="http://schemas.openxmlformats.org/officeDocument/2006/customXml" ds:itemID="{8B58C22C-9300-4FF9-84FA-A3CD1BEF3386}">
+<ds:datastoreItem xmlns:ds="http://schemas.openxmlformats.org/officeDocument/2006/customXml" ds:itemID="{A37677E9-C191-467A-8B00-F907CE7E45CF}">
   <ds:schemaRefs>
     <ds:schemaRef ds:uri="http://schemas.openxmlformats.org/officeDocument/2006/bibliography"/>
   </ds:schemaRefs>

</xml_diff>